<commit_message>
time bypass in passenger
</commit_message>
<xml_diff>
--- a/Documentation/Ain Shams Carpool Project.docx
+++ b/Documentation/Ain Shams Carpool Project.docx
@@ -137,9 +137,19 @@
                             <wps:txbx>
                               <w:txbxContent>
                                 <w:p>
+                                  <w:proofErr w:type="gramStart"/>
                                   <w:r>
-                                    <w:t>Name : Ziad Ashraf Ahmed Ahmed</w:t>
+                                    <w:t>Name :</w:t>
                                   </w:r>
+                                  <w:proofErr w:type="gramEnd"/>
+                                  <w:r>
+                                    <w:t xml:space="preserve"> Ziad Ashraf Ahmed </w:t>
+                                  </w:r>
+                                  <w:proofErr w:type="spellStart"/>
+                                  <w:r>
+                                    <w:t>Ahmed</w:t>
+                                  </w:r>
+                                  <w:proofErr w:type="spellEnd"/>
                                   <w:r>
                                     <w:tab/>
                                   </w:r>
@@ -188,9 +198,19 @@
                       <v:textbox style="mso-fit-shape-to-text:t">
                         <w:txbxContent>
                           <w:p>
+                            <w:proofErr w:type="gramStart"/>
                             <w:r>
-                              <w:t>Name : Ziad Ashraf Ahmed Ahmed</w:t>
+                              <w:t>Name :</w:t>
                             </w:r>
+                            <w:proofErr w:type="gramEnd"/>
+                            <w:r>
+                              <w:t xml:space="preserve"> Ziad Ashraf Ahmed </w:t>
+                            </w:r>
+                            <w:proofErr w:type="spellStart"/>
+                            <w:r>
+                              <w:t>Ahmed</w:t>
+                            </w:r>
+                            <w:proofErr w:type="spellEnd"/>
                             <w:r>
                               <w:tab/>
                             </w:r>
@@ -492,6 +512,7 @@
           <w:tab w:val="right" w:leader="dot" w:pos="9350"/>
         </w:tabs>
         <w:rPr>
+          <w:rFonts w:eastAsiaTheme="minorEastAsia"/>
           <w:noProof/>
         </w:rPr>
       </w:pPr>
@@ -505,7 +526,7 @@
       <w:r>
         <w:fldChar w:fldCharType="separate"/>
       </w:r>
-      <w:hyperlink w:anchor="_Toc153900352" w:history="1">
+      <w:hyperlink w:anchor="_Toc153907330" w:history="1">
         <w:r>
           <w:rPr>
             <w:rStyle w:val="Hyperlink"/>
@@ -532,7 +553,7 @@
             <w:noProof/>
             <w:webHidden/>
           </w:rPr>
-          <w:instrText xml:space="preserve"> PAGEREF _Toc153900352 \h </w:instrText>
+          <w:instrText xml:space="preserve"> PAGEREF _Toc153907330 \h </w:instrText>
         </w:r>
         <w:r>
           <w:rPr>
@@ -570,10 +591,11 @@
           <w:tab w:val="right" w:leader="dot" w:pos="9350"/>
         </w:tabs>
         <w:rPr>
+          <w:rFonts w:eastAsiaTheme="minorEastAsia"/>
           <w:noProof/>
         </w:rPr>
       </w:pPr>
-      <w:hyperlink w:anchor="_Toc153900353" w:history="1">
+      <w:hyperlink w:anchor="_Toc153907331" w:history="1">
         <w:r>
           <w:rPr>
             <w:rStyle w:val="Hyperlink"/>
@@ -600,7 +622,7 @@
             <w:noProof/>
             <w:webHidden/>
           </w:rPr>
-          <w:instrText xml:space="preserve"> PAGEREF _Toc153900353 \h </w:instrText>
+          <w:instrText xml:space="preserve"> PAGEREF _Toc153907331 \h </w:instrText>
         </w:r>
         <w:r>
           <w:rPr>
@@ -638,10 +660,11 @@
           <w:tab w:val="right" w:leader="dot" w:pos="9350"/>
         </w:tabs>
         <w:rPr>
+          <w:rFonts w:eastAsiaTheme="minorEastAsia"/>
           <w:noProof/>
         </w:rPr>
       </w:pPr>
-      <w:hyperlink w:anchor="_Toc153900354" w:history="1">
+      <w:hyperlink w:anchor="_Toc153907332" w:history="1">
         <w:r>
           <w:rPr>
             <w:rStyle w:val="Hyperlink"/>
@@ -668,7 +691,7 @@
             <w:noProof/>
             <w:webHidden/>
           </w:rPr>
-          <w:instrText xml:space="preserve"> PAGEREF _Toc153900354 \h </w:instrText>
+          <w:instrText xml:space="preserve"> PAGEREF _Toc153907332 \h </w:instrText>
         </w:r>
         <w:r>
           <w:rPr>
@@ -706,10 +729,11 @@
           <w:tab w:val="right" w:leader="dot" w:pos="9350"/>
         </w:tabs>
         <w:rPr>
+          <w:rFonts w:eastAsiaTheme="minorEastAsia"/>
           <w:noProof/>
         </w:rPr>
       </w:pPr>
-      <w:hyperlink w:anchor="_Toc153900355" w:history="1">
+      <w:hyperlink w:anchor="_Toc153907333" w:history="1">
         <w:r>
           <w:rPr>
             <w:rStyle w:val="Hyperlink"/>
@@ -736,7 +760,7 @@
             <w:noProof/>
             <w:webHidden/>
           </w:rPr>
-          <w:instrText xml:space="preserve"> PAGEREF _Toc153900355 \h </w:instrText>
+          <w:instrText xml:space="preserve"> PAGEREF _Toc153907333 \h </w:instrText>
         </w:r>
         <w:r>
           <w:rPr>
@@ -774,10 +798,11 @@
           <w:tab w:val="right" w:leader="dot" w:pos="9350"/>
         </w:tabs>
         <w:rPr>
+          <w:rFonts w:eastAsiaTheme="minorEastAsia"/>
           <w:noProof/>
         </w:rPr>
       </w:pPr>
-      <w:hyperlink w:anchor="_Toc153900356" w:history="1">
+      <w:hyperlink w:anchor="_Toc153907334" w:history="1">
         <w:r>
           <w:rPr>
             <w:rStyle w:val="Hyperlink"/>
@@ -804,7 +829,7 @@
             <w:noProof/>
             <w:webHidden/>
           </w:rPr>
-          <w:instrText xml:space="preserve"> PAGEREF _Toc153900356 \h </w:instrText>
+          <w:instrText xml:space="preserve"> PAGEREF _Toc153907334 \h </w:instrText>
         </w:r>
         <w:r>
           <w:rPr>
@@ -842,10 +867,11 @@
           <w:tab w:val="right" w:leader="dot" w:pos="9350"/>
         </w:tabs>
         <w:rPr>
+          <w:rFonts w:eastAsiaTheme="minorEastAsia"/>
           <w:noProof/>
         </w:rPr>
       </w:pPr>
-      <w:hyperlink w:anchor="_Toc153900357" w:history="1">
+      <w:hyperlink w:anchor="_Toc153907335" w:history="1">
         <w:r>
           <w:rPr>
             <w:rStyle w:val="Hyperlink"/>
@@ -872,7 +898,7 @@
             <w:noProof/>
             <w:webHidden/>
           </w:rPr>
-          <w:instrText xml:space="preserve"> PAGEREF _Toc153900357 \h </w:instrText>
+          <w:instrText xml:space="preserve"> PAGEREF _Toc153907335 \h </w:instrText>
         </w:r>
         <w:r>
           <w:rPr>
@@ -893,6 +919,563 @@
             <w:webHidden/>
           </w:rPr>
           <w:t>6</w:t>
+        </w:r>
+        <w:r>
+          <w:rPr>
+            <w:noProof/>
+            <w:webHidden/>
+          </w:rPr>
+          <w:fldChar w:fldCharType="end"/>
+        </w:r>
+      </w:hyperlink>
+    </w:p>
+    <w:p>
+      <w:pPr>
+        <w:pStyle w:val="TOC3"/>
+        <w:tabs>
+          <w:tab w:val="right" w:leader="dot" w:pos="9350"/>
+        </w:tabs>
+        <w:rPr>
+          <w:rFonts w:eastAsiaTheme="minorEastAsia"/>
+          <w:noProof/>
+        </w:rPr>
+      </w:pPr>
+      <w:hyperlink w:anchor="_Toc153907336" w:history="1">
+        <w:r>
+          <w:rPr>
+            <w:rStyle w:val="Hyperlink"/>
+            <w:noProof/>
+          </w:rPr>
+          <w:t>Review Your ride</w:t>
+        </w:r>
+        <w:r>
+          <w:rPr>
+            <w:noProof/>
+            <w:webHidden/>
+          </w:rPr>
+          <w:tab/>
+        </w:r>
+        <w:r>
+          <w:rPr>
+            <w:noProof/>
+            <w:webHidden/>
+          </w:rPr>
+          <w:fldChar w:fldCharType="begin"/>
+        </w:r>
+        <w:r>
+          <w:rPr>
+            <w:noProof/>
+            <w:webHidden/>
+          </w:rPr>
+          <w:instrText xml:space="preserve"> PAGEREF _Toc153907336 \h </w:instrText>
+        </w:r>
+        <w:r>
+          <w:rPr>
+            <w:noProof/>
+            <w:webHidden/>
+          </w:rPr>
+        </w:r>
+        <w:r>
+          <w:rPr>
+            <w:noProof/>
+            <w:webHidden/>
+          </w:rPr>
+          <w:fldChar w:fldCharType="separate"/>
+        </w:r>
+        <w:r>
+          <w:rPr>
+            <w:noProof/>
+            <w:webHidden/>
+          </w:rPr>
+          <w:t>7</w:t>
+        </w:r>
+        <w:r>
+          <w:rPr>
+            <w:noProof/>
+            <w:webHidden/>
+          </w:rPr>
+          <w:fldChar w:fldCharType="end"/>
+        </w:r>
+      </w:hyperlink>
+    </w:p>
+    <w:p>
+      <w:pPr>
+        <w:pStyle w:val="TOC2"/>
+        <w:tabs>
+          <w:tab w:val="right" w:leader="dot" w:pos="9350"/>
+        </w:tabs>
+        <w:rPr>
+          <w:rFonts w:eastAsiaTheme="minorEastAsia"/>
+          <w:noProof/>
+        </w:rPr>
+      </w:pPr>
+      <w:hyperlink w:anchor="_Toc153907337" w:history="1">
+        <w:r>
+          <w:rPr>
+            <w:rStyle w:val="Hyperlink"/>
+            <w:noProof/>
+          </w:rPr>
+          <w:t>Passenger</w:t>
+        </w:r>
+        <w:r>
+          <w:rPr>
+            <w:noProof/>
+            <w:webHidden/>
+          </w:rPr>
+          <w:tab/>
+        </w:r>
+        <w:r>
+          <w:rPr>
+            <w:noProof/>
+            <w:webHidden/>
+          </w:rPr>
+          <w:fldChar w:fldCharType="begin"/>
+        </w:r>
+        <w:r>
+          <w:rPr>
+            <w:noProof/>
+            <w:webHidden/>
+          </w:rPr>
+          <w:instrText xml:space="preserve"> PAGEREF _Toc153907337 \h </w:instrText>
+        </w:r>
+        <w:r>
+          <w:rPr>
+            <w:noProof/>
+            <w:webHidden/>
+          </w:rPr>
+        </w:r>
+        <w:r>
+          <w:rPr>
+            <w:noProof/>
+            <w:webHidden/>
+          </w:rPr>
+          <w:fldChar w:fldCharType="separate"/>
+        </w:r>
+        <w:r>
+          <w:rPr>
+            <w:noProof/>
+            <w:webHidden/>
+          </w:rPr>
+          <w:t>8</w:t>
+        </w:r>
+        <w:r>
+          <w:rPr>
+            <w:noProof/>
+            <w:webHidden/>
+          </w:rPr>
+          <w:fldChar w:fldCharType="end"/>
+        </w:r>
+      </w:hyperlink>
+    </w:p>
+    <w:p>
+      <w:pPr>
+        <w:pStyle w:val="TOC3"/>
+        <w:tabs>
+          <w:tab w:val="right" w:leader="dot" w:pos="9350"/>
+        </w:tabs>
+        <w:rPr>
+          <w:rFonts w:eastAsiaTheme="minorEastAsia"/>
+          <w:noProof/>
+        </w:rPr>
+      </w:pPr>
+      <w:hyperlink w:anchor="_Toc153907338" w:history="1">
+        <w:r>
+          <w:rPr>
+            <w:rStyle w:val="Hyperlink"/>
+            <w:noProof/>
+          </w:rPr>
+          <w:t>Login and Signup screens</w:t>
+        </w:r>
+        <w:r>
+          <w:rPr>
+            <w:noProof/>
+            <w:webHidden/>
+          </w:rPr>
+          <w:tab/>
+        </w:r>
+        <w:r>
+          <w:rPr>
+            <w:noProof/>
+            <w:webHidden/>
+          </w:rPr>
+          <w:fldChar w:fldCharType="begin"/>
+        </w:r>
+        <w:r>
+          <w:rPr>
+            <w:noProof/>
+            <w:webHidden/>
+          </w:rPr>
+          <w:instrText xml:space="preserve"> PAGEREF _Toc153907338 \h </w:instrText>
+        </w:r>
+        <w:r>
+          <w:rPr>
+            <w:noProof/>
+            <w:webHidden/>
+          </w:rPr>
+        </w:r>
+        <w:r>
+          <w:rPr>
+            <w:noProof/>
+            <w:webHidden/>
+          </w:rPr>
+          <w:fldChar w:fldCharType="separate"/>
+        </w:r>
+        <w:r>
+          <w:rPr>
+            <w:noProof/>
+            <w:webHidden/>
+          </w:rPr>
+          <w:t>8</w:t>
+        </w:r>
+        <w:r>
+          <w:rPr>
+            <w:noProof/>
+            <w:webHidden/>
+          </w:rPr>
+          <w:fldChar w:fldCharType="end"/>
+        </w:r>
+      </w:hyperlink>
+    </w:p>
+    <w:p>
+      <w:pPr>
+        <w:pStyle w:val="TOC3"/>
+        <w:tabs>
+          <w:tab w:val="right" w:leader="dot" w:pos="9350"/>
+        </w:tabs>
+        <w:rPr>
+          <w:rFonts w:eastAsiaTheme="minorEastAsia"/>
+          <w:noProof/>
+        </w:rPr>
+      </w:pPr>
+      <w:hyperlink w:anchor="_Toc153907339" w:history="1">
+        <w:r>
+          <w:rPr>
+            <w:rStyle w:val="Hyperlink"/>
+            <w:noProof/>
+            <w:lang w:bidi="ar-EG"/>
+          </w:rPr>
+          <w:t>Profile</w:t>
+        </w:r>
+        <w:r>
+          <w:rPr>
+            <w:noProof/>
+            <w:webHidden/>
+          </w:rPr>
+          <w:tab/>
+        </w:r>
+        <w:r>
+          <w:rPr>
+            <w:noProof/>
+            <w:webHidden/>
+          </w:rPr>
+          <w:fldChar w:fldCharType="begin"/>
+        </w:r>
+        <w:r>
+          <w:rPr>
+            <w:noProof/>
+            <w:webHidden/>
+          </w:rPr>
+          <w:instrText xml:space="preserve"> PAGEREF _Toc153907339 \h </w:instrText>
+        </w:r>
+        <w:r>
+          <w:rPr>
+            <w:noProof/>
+            <w:webHidden/>
+          </w:rPr>
+        </w:r>
+        <w:r>
+          <w:rPr>
+            <w:noProof/>
+            <w:webHidden/>
+          </w:rPr>
+          <w:fldChar w:fldCharType="separate"/>
+        </w:r>
+        <w:r>
+          <w:rPr>
+            <w:noProof/>
+            <w:webHidden/>
+          </w:rPr>
+          <w:t>9</w:t>
+        </w:r>
+        <w:r>
+          <w:rPr>
+            <w:noProof/>
+            <w:webHidden/>
+          </w:rPr>
+          <w:fldChar w:fldCharType="end"/>
+        </w:r>
+      </w:hyperlink>
+    </w:p>
+    <w:p>
+      <w:pPr>
+        <w:pStyle w:val="TOC3"/>
+        <w:tabs>
+          <w:tab w:val="right" w:leader="dot" w:pos="9350"/>
+        </w:tabs>
+        <w:rPr>
+          <w:rFonts w:eastAsiaTheme="minorEastAsia"/>
+          <w:noProof/>
+        </w:rPr>
+      </w:pPr>
+      <w:hyperlink w:anchor="_Toc153907340" w:history="1">
+        <w:r>
+          <w:rPr>
+            <w:rStyle w:val="Hyperlink"/>
+            <w:noProof/>
+            <w:lang w:bidi="ar-EG"/>
+          </w:rPr>
+          <w:t>Homepage</w:t>
+        </w:r>
+        <w:r>
+          <w:rPr>
+            <w:noProof/>
+            <w:webHidden/>
+          </w:rPr>
+          <w:tab/>
+        </w:r>
+        <w:r>
+          <w:rPr>
+            <w:noProof/>
+            <w:webHidden/>
+          </w:rPr>
+          <w:fldChar w:fldCharType="begin"/>
+        </w:r>
+        <w:r>
+          <w:rPr>
+            <w:noProof/>
+            <w:webHidden/>
+          </w:rPr>
+          <w:instrText xml:space="preserve"> PAGEREF _Toc153907340 \h </w:instrText>
+        </w:r>
+        <w:r>
+          <w:rPr>
+            <w:noProof/>
+            <w:webHidden/>
+          </w:rPr>
+        </w:r>
+        <w:r>
+          <w:rPr>
+            <w:noProof/>
+            <w:webHidden/>
+          </w:rPr>
+          <w:fldChar w:fldCharType="separate"/>
+        </w:r>
+        <w:r>
+          <w:rPr>
+            <w:noProof/>
+            <w:webHidden/>
+          </w:rPr>
+          <w:t>10</w:t>
+        </w:r>
+        <w:r>
+          <w:rPr>
+            <w:noProof/>
+            <w:webHidden/>
+          </w:rPr>
+          <w:fldChar w:fldCharType="end"/>
+        </w:r>
+      </w:hyperlink>
+    </w:p>
+    <w:p>
+      <w:pPr>
+        <w:pStyle w:val="TOC3"/>
+        <w:tabs>
+          <w:tab w:val="right" w:leader="dot" w:pos="9350"/>
+        </w:tabs>
+        <w:rPr>
+          <w:rFonts w:eastAsiaTheme="minorEastAsia"/>
+          <w:noProof/>
+        </w:rPr>
+      </w:pPr>
+      <w:hyperlink w:anchor="_Toc153907341" w:history="1">
+        <w:r>
+          <w:rPr>
+            <w:rStyle w:val="Hyperlink"/>
+            <w:noProof/>
+            <w:lang w:bidi="ar-EG"/>
+          </w:rPr>
+          <w:t>Order History Page</w:t>
+        </w:r>
+        <w:r>
+          <w:rPr>
+            <w:noProof/>
+            <w:webHidden/>
+          </w:rPr>
+          <w:tab/>
+        </w:r>
+        <w:r>
+          <w:rPr>
+            <w:noProof/>
+            <w:webHidden/>
+          </w:rPr>
+          <w:fldChar w:fldCharType="begin"/>
+        </w:r>
+        <w:r>
+          <w:rPr>
+            <w:noProof/>
+            <w:webHidden/>
+          </w:rPr>
+          <w:instrText xml:space="preserve"> PAGEREF _Toc153907341 \h </w:instrText>
+        </w:r>
+        <w:r>
+          <w:rPr>
+            <w:noProof/>
+            <w:webHidden/>
+          </w:rPr>
+        </w:r>
+        <w:r>
+          <w:rPr>
+            <w:noProof/>
+            <w:webHidden/>
+          </w:rPr>
+          <w:fldChar w:fldCharType="separate"/>
+        </w:r>
+        <w:r>
+          <w:rPr>
+            <w:noProof/>
+            <w:webHidden/>
+          </w:rPr>
+          <w:t>11</w:t>
+        </w:r>
+        <w:r>
+          <w:rPr>
+            <w:noProof/>
+            <w:webHidden/>
+          </w:rPr>
+          <w:fldChar w:fldCharType="end"/>
+        </w:r>
+      </w:hyperlink>
+    </w:p>
+    <w:p>
+      <w:pPr>
+        <w:pStyle w:val="TOC3"/>
+        <w:tabs>
+          <w:tab w:val="right" w:leader="dot" w:pos="9350"/>
+        </w:tabs>
+        <w:rPr>
+          <w:rFonts w:eastAsiaTheme="minorEastAsia"/>
+          <w:noProof/>
+        </w:rPr>
+      </w:pPr>
+      <w:hyperlink w:anchor="_Toc153907342" w:history="1">
+        <w:r>
+          <w:rPr>
+            <w:rStyle w:val="Hyperlink"/>
+            <w:noProof/>
+            <w:lang w:bidi="ar-EG"/>
+          </w:rPr>
+          <w:t>Order_Tracking_page</w:t>
+        </w:r>
+        <w:r>
+          <w:rPr>
+            <w:noProof/>
+            <w:webHidden/>
+          </w:rPr>
+          <w:tab/>
+        </w:r>
+        <w:r>
+          <w:rPr>
+            <w:noProof/>
+            <w:webHidden/>
+          </w:rPr>
+          <w:fldChar w:fldCharType="begin"/>
+        </w:r>
+        <w:r>
+          <w:rPr>
+            <w:noProof/>
+            <w:webHidden/>
+          </w:rPr>
+          <w:instrText xml:space="preserve"> PAGEREF _Toc153907342 \h </w:instrText>
+        </w:r>
+        <w:r>
+          <w:rPr>
+            <w:noProof/>
+            <w:webHidden/>
+          </w:rPr>
+        </w:r>
+        <w:r>
+          <w:rPr>
+            <w:noProof/>
+            <w:webHidden/>
+          </w:rPr>
+          <w:fldChar w:fldCharType="separate"/>
+        </w:r>
+        <w:r>
+          <w:rPr>
+            <w:noProof/>
+            <w:webHidden/>
+          </w:rPr>
+          <w:t>12</w:t>
+        </w:r>
+        <w:r>
+          <w:rPr>
+            <w:noProof/>
+            <w:webHidden/>
+          </w:rPr>
+          <w:fldChar w:fldCharType="end"/>
+        </w:r>
+      </w:hyperlink>
+    </w:p>
+    <w:p>
+      <w:pPr>
+        <w:pStyle w:val="TOC3"/>
+        <w:tabs>
+          <w:tab w:val="right" w:leader="dot" w:pos="9350"/>
+        </w:tabs>
+        <w:rPr>
+          <w:rFonts w:eastAsiaTheme="minorEastAsia"/>
+          <w:noProof/>
+        </w:rPr>
+      </w:pPr>
+      <w:hyperlink w:anchor="_Toc153907343" w:history="1">
+        <w:r>
+          <w:rPr>
+            <w:rStyle w:val="Hyperlink"/>
+            <w:noProof/>
+            <w:lang w:bidi="ar-EG"/>
+          </w:rPr>
+          <w:t>Cart_Page</w:t>
+        </w:r>
+        <w:r>
+          <w:rPr>
+            <w:noProof/>
+            <w:webHidden/>
+          </w:rPr>
+          <w:tab/>
+        </w:r>
+        <w:r>
+          <w:rPr>
+            <w:noProof/>
+            <w:webHidden/>
+          </w:rPr>
+          <w:fldChar w:fldCharType="begin"/>
+        </w:r>
+        <w:r>
+          <w:rPr>
+            <w:noProof/>
+            <w:webHidden/>
+          </w:rPr>
+          <w:instrText xml:space="preserve"> PAGEREF _Toc153907343 \h </w:instrText>
+        </w:r>
+        <w:r>
+          <w:rPr>
+            <w:noProof/>
+            <w:webHidden/>
+          </w:rPr>
+        </w:r>
+        <w:r>
+          <w:rPr>
+            <w:noProof/>
+            <w:webHidden/>
+          </w:rPr>
+          <w:fldChar w:fldCharType="separate"/>
+        </w:r>
+        <w:r>
+          <w:rPr>
+            <w:noProof/>
+            <w:webHidden/>
+          </w:rPr>
+          <w:t>13</w:t>
         </w:r>
         <w:r>
           <w:rPr>
@@ -915,7 +1498,7 @@
       <w:pPr>
         <w:pStyle w:val="Heading1"/>
       </w:pPr>
-      <w:bookmarkStart w:id="0" w:name="_Toc153900352"/>
+      <w:bookmarkStart w:id="0" w:name="_Toc153907330"/>
       <w:r>
         <w:lastRenderedPageBreak/>
         <w:t>Screens Layouts:</w:t>
@@ -926,7 +1509,7 @@
       <w:pPr>
         <w:pStyle w:val="Heading2"/>
       </w:pPr>
-      <w:bookmarkStart w:id="1" w:name="_Toc153900353"/>
+      <w:bookmarkStart w:id="1" w:name="_Toc153907331"/>
       <w:r>
         <w:t>Driver</w:t>
       </w:r>
@@ -936,7 +1519,7 @@
       <w:pPr>
         <w:pStyle w:val="Heading3"/>
       </w:pPr>
-      <w:bookmarkStart w:id="2" w:name="_Toc153900354"/>
+      <w:bookmarkStart w:id="2" w:name="_Toc153907332"/>
       <w:r>
         <w:t>Login Screen</w:t>
       </w:r>
@@ -1051,12 +1634,14 @@
       <w:pPr>
         <w:pStyle w:val="Heading3"/>
       </w:pPr>
-      <w:bookmarkStart w:id="3" w:name="_Toc153900355"/>
+      <w:bookmarkStart w:id="3" w:name="_Toc153907333"/>
+      <w:proofErr w:type="spellStart"/>
       <w:r>
         <w:lastRenderedPageBreak/>
         <w:t>HomeScreen</w:t>
       </w:r>
       <w:bookmarkEnd w:id="3"/>
+      <w:proofErr w:type="spellEnd"/>
     </w:p>
     <w:p/>
     <w:tbl>
@@ -1188,7 +1773,7 @@
       <w:pPr>
         <w:pStyle w:val="Heading3"/>
       </w:pPr>
-      <w:bookmarkStart w:id="4" w:name="_Toc153900356"/>
+      <w:bookmarkStart w:id="4" w:name="_Toc153907334"/>
       <w:r>
         <w:lastRenderedPageBreak/>
         <w:t>Add Ride Screen</w:t>
@@ -1433,7 +2018,7 @@
       <w:pPr>
         <w:pStyle w:val="Heading3"/>
       </w:pPr>
-      <w:bookmarkStart w:id="5" w:name="_Toc153900357"/>
+      <w:bookmarkStart w:id="5" w:name="_Toc153907335"/>
       <w:r>
         <w:lastRenderedPageBreak/>
         <w:t>Profile Page</w:t>
@@ -1570,9 +2155,16 @@
       <w:pPr>
         <w:pStyle w:val="Heading3"/>
       </w:pPr>
+      <w:bookmarkStart w:id="6" w:name="_Toc153907336"/>
       <w:r>
-        <w:t>Review Your ride</w:t>
+        <w:t xml:space="preserve">Review Your </w:t>
       </w:r>
+      <w:proofErr w:type="gramStart"/>
+      <w:r>
+        <w:t>ride</w:t>
+      </w:r>
+      <w:bookmarkEnd w:id="6"/>
+      <w:proofErr w:type="gramEnd"/>
     </w:p>
     <w:tbl>
       <w:tblPr>
@@ -1703,18 +2295,22 @@
       <w:pPr>
         <w:pStyle w:val="Heading2"/>
       </w:pPr>
+      <w:bookmarkStart w:id="7" w:name="_Toc153907337"/>
       <w:r>
         <w:lastRenderedPageBreak/>
         <w:t>Passenger</w:t>
       </w:r>
+      <w:bookmarkEnd w:id="7"/>
     </w:p>
     <w:p>
       <w:pPr>
         <w:pStyle w:val="Heading3"/>
       </w:pPr>
+      <w:bookmarkStart w:id="8" w:name="_Toc153907338"/>
       <w:r>
         <w:t>Login and Signup screens</w:t>
       </w:r>
+      <w:bookmarkEnd w:id="8"/>
     </w:p>
     <w:tbl>
       <w:tblPr>
@@ -1836,6 +2432,513 @@
       </w:tr>
     </w:tbl>
     <w:p/>
+    <w:p>
+      <w:r>
+        <w:br w:type="page"/>
+      </w:r>
+    </w:p>
+    <w:p>
+      <w:pPr>
+        <w:pStyle w:val="Heading3"/>
+        <w:rPr>
+          <w:lang w:bidi="ar-EG"/>
+        </w:rPr>
+      </w:pPr>
+      <w:bookmarkStart w:id="9" w:name="_Toc153907339"/>
+      <w:r>
+        <w:rPr>
+          <w:lang w:bidi="ar-EG"/>
+        </w:rPr>
+        <w:lastRenderedPageBreak/>
+        <w:t>Profile</w:t>
+      </w:r>
+      <w:bookmarkEnd w:id="9"/>
+    </w:p>
+    <w:p>
+      <w:pPr>
+        <w:rPr>
+          <w:lang w:bidi="ar-EG"/>
+        </w:rPr>
+      </w:pPr>
+      <w:r>
+        <w:rPr>
+          <w:noProof/>
+          <w:lang w:bidi="ar-EG"/>
+        </w:rPr>
+        <w:drawing>
+          <wp:inline distT="0" distB="0" distL="0" distR="0" wp14:anchorId="0FFBB924" wp14:editId="333ED052">
+            <wp:extent cx="2727960" cy="5914078"/>
+            <wp:effectExtent l="0" t="0" r="0" b="0"/>
+            <wp:docPr id="57304467" name="Picture 16" descr="A screenshot of a phone&#10;&#10;Description automatically generated"/>
+            <wp:cNvGraphicFramePr>
+              <a:graphicFrameLocks xmlns:a="http://schemas.openxmlformats.org/drawingml/2006/main" noChangeAspect="1"/>
+            </wp:cNvGraphicFramePr>
+            <a:graphic xmlns:a="http://schemas.openxmlformats.org/drawingml/2006/main">
+              <a:graphicData uri="http://schemas.openxmlformats.org/drawingml/2006/picture">
+                <pic:pic xmlns:pic="http://schemas.openxmlformats.org/drawingml/2006/picture">
+                  <pic:nvPicPr>
+                    <pic:cNvPr id="57304467" name="Picture 16" descr="A screenshot of a phone&#10;&#10;Description automatically generated"/>
+                    <pic:cNvPicPr/>
+                  </pic:nvPicPr>
+                  <pic:blipFill>
+                    <a:blip r:embed="rId19" cstate="print">
+                      <a:extLst>
+                        <a:ext uri="{28A0092B-C50C-407E-A947-70E740481C1C}">
+                          <a14:useLocalDpi xmlns:a14="http://schemas.microsoft.com/office/drawing/2010/main" val="0"/>
+                        </a:ext>
+                      </a:extLst>
+                    </a:blip>
+                    <a:stretch>
+                      <a:fillRect/>
+                    </a:stretch>
+                  </pic:blipFill>
+                  <pic:spPr>
+                    <a:xfrm>
+                      <a:off x="0" y="0"/>
+                      <a:ext cx="2731351" cy="5921430"/>
+                    </a:xfrm>
+                    <a:prstGeom prst="rect">
+                      <a:avLst/>
+                    </a:prstGeom>
+                  </pic:spPr>
+                </pic:pic>
+              </a:graphicData>
+            </a:graphic>
+          </wp:inline>
+        </w:drawing>
+      </w:r>
+    </w:p>
+    <w:p>
+      <w:pPr>
+        <w:rPr>
+          <w:lang w:bidi="ar-EG"/>
+        </w:rPr>
+      </w:pPr>
+      <w:r>
+        <w:rPr>
+          <w:lang w:bidi="ar-EG"/>
+        </w:rPr>
+        <w:br w:type="page"/>
+      </w:r>
+    </w:p>
+    <w:p>
+      <w:pPr>
+        <w:pStyle w:val="Heading3"/>
+        <w:rPr>
+          <w:lang w:bidi="ar-EG"/>
+        </w:rPr>
+      </w:pPr>
+      <w:bookmarkStart w:id="10" w:name="_Toc153907340"/>
+      <w:r>
+        <w:rPr>
+          <w:lang w:bidi="ar-EG"/>
+        </w:rPr>
+        <w:lastRenderedPageBreak/>
+        <w:t>Homepage</w:t>
+      </w:r>
+      <w:bookmarkEnd w:id="10"/>
+    </w:p>
+    <w:tbl>
+      <w:tblPr>
+        <w:tblStyle w:val="TableGrid"/>
+        <w:tblW w:w="0" w:type="auto"/>
+        <w:tblLook w:val="04A0" w:firstRow="1" w:lastRow="0" w:firstColumn="1" w:lastColumn="0" w:noHBand="0" w:noVBand="1"/>
+      </w:tblPr>
+      <w:tblGrid>
+        <w:gridCol w:w="4678"/>
+        <w:gridCol w:w="4672"/>
+      </w:tblGrid>
+      <w:tr>
+        <w:tc>
+          <w:tcPr>
+            <w:tcW w:w="4675" w:type="dxa"/>
+          </w:tcPr>
+          <w:p>
+            <w:pPr>
+              <w:rPr>
+                <w:lang w:bidi="ar-EG"/>
+              </w:rPr>
+            </w:pPr>
+            <w:r>
+              <w:rPr>
+                <w:noProof/>
+                <w:lang w:bidi="ar-EG"/>
+              </w:rPr>
+              <w:drawing>
+                <wp:inline distT="0" distB="0" distL="0" distR="0" wp14:anchorId="34931472" wp14:editId="1FAFB851">
+                  <wp:extent cx="2880360" cy="6244473"/>
+                  <wp:effectExtent l="0" t="0" r="0" b="4445"/>
+                  <wp:docPr id="1690034883" name="Picture 17" descr="A blue box with black text&#10;&#10;Description automatically generated"/>
+                  <wp:cNvGraphicFramePr>
+                    <a:graphicFrameLocks xmlns:a="http://schemas.openxmlformats.org/drawingml/2006/main" noChangeAspect="1"/>
+                  </wp:cNvGraphicFramePr>
+                  <a:graphic xmlns:a="http://schemas.openxmlformats.org/drawingml/2006/main">
+                    <a:graphicData uri="http://schemas.openxmlformats.org/drawingml/2006/picture">
+                      <pic:pic xmlns:pic="http://schemas.openxmlformats.org/drawingml/2006/picture">
+                        <pic:nvPicPr>
+                          <pic:cNvPr id="1690034883" name="Picture 17" descr="A blue box with black text&#10;&#10;Description automatically generated"/>
+                          <pic:cNvPicPr/>
+                        </pic:nvPicPr>
+                        <pic:blipFill>
+                          <a:blip r:embed="rId20" cstate="print">
+                            <a:extLst>
+                              <a:ext uri="{28A0092B-C50C-407E-A947-70E740481C1C}">
+                                <a14:useLocalDpi xmlns:a14="http://schemas.microsoft.com/office/drawing/2010/main" val="0"/>
+                              </a:ext>
+                            </a:extLst>
+                          </a:blip>
+                          <a:stretch>
+                            <a:fillRect/>
+                          </a:stretch>
+                        </pic:blipFill>
+                        <pic:spPr>
+                          <a:xfrm>
+                            <a:off x="0" y="0"/>
+                            <a:ext cx="2892417" cy="6270611"/>
+                          </a:xfrm>
+                          <a:prstGeom prst="rect">
+                            <a:avLst/>
+                          </a:prstGeom>
+                        </pic:spPr>
+                      </pic:pic>
+                    </a:graphicData>
+                  </a:graphic>
+                </wp:inline>
+              </w:drawing>
+            </w:r>
+          </w:p>
+        </w:tc>
+        <w:tc>
+          <w:tcPr>
+            <w:tcW w:w="4675" w:type="dxa"/>
+          </w:tcPr>
+          <w:p>
+            <w:pPr>
+              <w:rPr>
+                <w:lang w:bidi="ar-EG"/>
+              </w:rPr>
+            </w:pPr>
+            <w:r>
+              <w:rPr>
+                <w:noProof/>
+                <w:lang w:bidi="ar-EG"/>
+              </w:rPr>
+              <w:drawing>
+                <wp:inline distT="0" distB="0" distL="0" distR="0" wp14:anchorId="5877504D" wp14:editId="0933B4E7">
+                  <wp:extent cx="2875141" cy="6233160"/>
+                  <wp:effectExtent l="0" t="0" r="1905" b="0"/>
+                  <wp:docPr id="1305771936" name="Picture 18" descr="A screenshot of a computer&#10;&#10;Description automatically generated"/>
+                  <wp:cNvGraphicFramePr>
+                    <a:graphicFrameLocks xmlns:a="http://schemas.openxmlformats.org/drawingml/2006/main" noChangeAspect="1"/>
+                  </wp:cNvGraphicFramePr>
+                  <a:graphic xmlns:a="http://schemas.openxmlformats.org/drawingml/2006/main">
+                    <a:graphicData uri="http://schemas.openxmlformats.org/drawingml/2006/picture">
+                      <pic:pic xmlns:pic="http://schemas.openxmlformats.org/drawingml/2006/picture">
+                        <pic:nvPicPr>
+                          <pic:cNvPr id="1305771936" name="Picture 18" descr="A screenshot of a computer&#10;&#10;Description automatically generated"/>
+                          <pic:cNvPicPr/>
+                        </pic:nvPicPr>
+                        <pic:blipFill>
+                          <a:blip r:embed="rId21" cstate="print">
+                            <a:extLst>
+                              <a:ext uri="{28A0092B-C50C-407E-A947-70E740481C1C}">
+                                <a14:useLocalDpi xmlns:a14="http://schemas.microsoft.com/office/drawing/2010/main" val="0"/>
+                              </a:ext>
+                            </a:extLst>
+                          </a:blip>
+                          <a:stretch>
+                            <a:fillRect/>
+                          </a:stretch>
+                        </pic:blipFill>
+                        <pic:spPr>
+                          <a:xfrm>
+                            <a:off x="0" y="0"/>
+                            <a:ext cx="2879291" cy="6242156"/>
+                          </a:xfrm>
+                          <a:prstGeom prst="rect">
+                            <a:avLst/>
+                          </a:prstGeom>
+                        </pic:spPr>
+                      </pic:pic>
+                    </a:graphicData>
+                  </a:graphic>
+                </wp:inline>
+              </w:drawing>
+            </w:r>
+          </w:p>
+        </w:tc>
+      </w:tr>
+    </w:tbl>
+    <w:p>
+      <w:pPr>
+        <w:rPr>
+          <w:lang w:bidi="ar-EG"/>
+        </w:rPr>
+      </w:pPr>
+    </w:p>
+    <w:p>
+      <w:pPr>
+        <w:rPr>
+          <w:lang w:bidi="ar-EG"/>
+        </w:rPr>
+      </w:pPr>
+      <w:r>
+        <w:rPr>
+          <w:lang w:bidi="ar-EG"/>
+        </w:rPr>
+        <w:br w:type="page"/>
+      </w:r>
+    </w:p>
+    <w:p>
+      <w:pPr>
+        <w:pStyle w:val="Heading3"/>
+        <w:rPr>
+          <w:lang w:bidi="ar-EG"/>
+        </w:rPr>
+      </w:pPr>
+      <w:bookmarkStart w:id="11" w:name="_Toc153907341"/>
+      <w:r>
+        <w:rPr>
+          <w:lang w:bidi="ar-EG"/>
+        </w:rPr>
+        <w:lastRenderedPageBreak/>
+        <w:t>Order History Page</w:t>
+      </w:r>
+      <w:bookmarkEnd w:id="11"/>
+    </w:p>
+    <w:p>
+      <w:pPr>
+        <w:rPr>
+          <w:lang w:bidi="ar-EG"/>
+        </w:rPr>
+      </w:pPr>
+      <w:r>
+        <w:rPr>
+          <w:noProof/>
+          <w:lang w:bidi="ar-EG"/>
+        </w:rPr>
+        <w:drawing>
+          <wp:inline distT="0" distB="0" distL="0" distR="0" wp14:anchorId="655CFF68" wp14:editId="2FB9E284">
+            <wp:extent cx="2886891" cy="6258632"/>
+            <wp:effectExtent l="0" t="0" r="8890" b="8890"/>
+            <wp:docPr id="718359989" name="Picture 19" descr="A white background with black and red lines&#10;&#10;Description automatically generated with medium confidence"/>
+            <wp:cNvGraphicFramePr>
+              <a:graphicFrameLocks xmlns:a="http://schemas.openxmlformats.org/drawingml/2006/main" noChangeAspect="1"/>
+            </wp:cNvGraphicFramePr>
+            <a:graphic xmlns:a="http://schemas.openxmlformats.org/drawingml/2006/main">
+              <a:graphicData uri="http://schemas.openxmlformats.org/drawingml/2006/picture">
+                <pic:pic xmlns:pic="http://schemas.openxmlformats.org/drawingml/2006/picture">
+                  <pic:nvPicPr>
+                    <pic:cNvPr id="718359989" name="Picture 19" descr="A white background with black and red lines&#10;&#10;Description automatically generated with medium confidence"/>
+                    <pic:cNvPicPr/>
+                  </pic:nvPicPr>
+                  <pic:blipFill>
+                    <a:blip r:embed="rId22" cstate="print">
+                      <a:extLst>
+                        <a:ext uri="{28A0092B-C50C-407E-A947-70E740481C1C}">
+                          <a14:useLocalDpi xmlns:a14="http://schemas.microsoft.com/office/drawing/2010/main" val="0"/>
+                        </a:ext>
+                      </a:extLst>
+                    </a:blip>
+                    <a:stretch>
+                      <a:fillRect/>
+                    </a:stretch>
+                  </pic:blipFill>
+                  <pic:spPr>
+                    <a:xfrm>
+                      <a:off x="0" y="0"/>
+                      <a:ext cx="2892553" cy="6270908"/>
+                    </a:xfrm>
+                    <a:prstGeom prst="rect">
+                      <a:avLst/>
+                    </a:prstGeom>
+                  </pic:spPr>
+                </pic:pic>
+              </a:graphicData>
+            </a:graphic>
+          </wp:inline>
+        </w:drawing>
+      </w:r>
+    </w:p>
+    <w:p>
+      <w:pPr>
+        <w:rPr>
+          <w:lang w:bidi="ar-EG"/>
+        </w:rPr>
+      </w:pPr>
+      <w:r>
+        <w:rPr>
+          <w:lang w:bidi="ar-EG"/>
+        </w:rPr>
+        <w:br w:type="page"/>
+      </w:r>
+    </w:p>
+    <w:p>
+      <w:pPr>
+        <w:pStyle w:val="Heading3"/>
+        <w:rPr>
+          <w:lang w:bidi="ar-EG"/>
+        </w:rPr>
+      </w:pPr>
+      <w:bookmarkStart w:id="12" w:name="_Toc153907342"/>
+      <w:proofErr w:type="spellStart"/>
+      <w:r>
+        <w:rPr>
+          <w:lang w:bidi="ar-EG"/>
+        </w:rPr>
+        <w:lastRenderedPageBreak/>
+        <w:t>Order_Tracking_page</w:t>
+      </w:r>
+      <w:bookmarkEnd w:id="12"/>
+      <w:proofErr w:type="spellEnd"/>
+    </w:p>
+    <w:p>
+      <w:pPr>
+        <w:rPr>
+          <w:lang w:bidi="ar-EG"/>
+        </w:rPr>
+      </w:pPr>
+      <w:r>
+        <w:rPr>
+          <w:noProof/>
+          <w:lang w:bidi="ar-EG"/>
+        </w:rPr>
+        <w:drawing>
+          <wp:inline distT="0" distB="0" distL="0" distR="0" wp14:anchorId="2A0ED32C" wp14:editId="7098C491">
+            <wp:extent cx="2493607" cy="5406013"/>
+            <wp:effectExtent l="0" t="0" r="2540" b="4445"/>
+            <wp:docPr id="471629955" name="Picture 21" descr="A screenshot of a chat&#10;&#10;Description automatically generated"/>
+            <wp:cNvGraphicFramePr>
+              <a:graphicFrameLocks xmlns:a="http://schemas.openxmlformats.org/drawingml/2006/main" noChangeAspect="1"/>
+            </wp:cNvGraphicFramePr>
+            <a:graphic xmlns:a="http://schemas.openxmlformats.org/drawingml/2006/main">
+              <a:graphicData uri="http://schemas.openxmlformats.org/drawingml/2006/picture">
+                <pic:pic xmlns:pic="http://schemas.openxmlformats.org/drawingml/2006/picture">
+                  <pic:nvPicPr>
+                    <pic:cNvPr id="471629955" name="Picture 21" descr="A screenshot of a chat&#10;&#10;Description automatically generated"/>
+                    <pic:cNvPicPr/>
+                  </pic:nvPicPr>
+                  <pic:blipFill>
+                    <a:blip r:embed="rId23" cstate="print">
+                      <a:extLst>
+                        <a:ext uri="{28A0092B-C50C-407E-A947-70E740481C1C}">
+                          <a14:useLocalDpi xmlns:a14="http://schemas.microsoft.com/office/drawing/2010/main" val="0"/>
+                        </a:ext>
+                      </a:extLst>
+                    </a:blip>
+                    <a:stretch>
+                      <a:fillRect/>
+                    </a:stretch>
+                  </pic:blipFill>
+                  <pic:spPr>
+                    <a:xfrm>
+                      <a:off x="0" y="0"/>
+                      <a:ext cx="2494364" cy="5407655"/>
+                    </a:xfrm>
+                    <a:prstGeom prst="rect">
+                      <a:avLst/>
+                    </a:prstGeom>
+                  </pic:spPr>
+                </pic:pic>
+              </a:graphicData>
+            </a:graphic>
+          </wp:inline>
+        </w:drawing>
+      </w:r>
+    </w:p>
+    <w:p>
+      <w:pPr>
+        <w:rPr>
+          <w:lang w:bidi="ar-EG"/>
+        </w:rPr>
+      </w:pPr>
+      <w:r>
+        <w:rPr>
+          <w:lang w:bidi="ar-EG"/>
+        </w:rPr>
+        <w:br w:type="page"/>
+      </w:r>
+    </w:p>
+    <w:p>
+      <w:pPr>
+        <w:pStyle w:val="Heading3"/>
+        <w:rPr>
+          <w:lang w:bidi="ar-EG"/>
+        </w:rPr>
+      </w:pPr>
+      <w:bookmarkStart w:id="13" w:name="_Toc153907343"/>
+      <w:proofErr w:type="spellStart"/>
+      <w:r>
+        <w:rPr>
+          <w:lang w:bidi="ar-EG"/>
+        </w:rPr>
+        <w:lastRenderedPageBreak/>
+        <w:t>Cart_Page</w:t>
+      </w:r>
+      <w:bookmarkEnd w:id="13"/>
+      <w:proofErr w:type="spellEnd"/>
+    </w:p>
+    <w:p>
+      <w:pPr>
+        <w:rPr>
+          <w:lang w:bidi="ar-EG"/>
+        </w:rPr>
+      </w:pPr>
+      <w:r>
+        <w:rPr>
+          <w:noProof/>
+          <w:lang w:bidi="ar-EG"/>
+        </w:rPr>
+        <w:drawing>
+          <wp:inline distT="0" distB="0" distL="0" distR="0" wp14:anchorId="1203AE60" wp14:editId="7157E700">
+            <wp:extent cx="2780974" cy="6029011"/>
+            <wp:effectExtent l="0" t="0" r="635" b="0"/>
+            <wp:docPr id="1480085747" name="Picture 22" descr="A screenshot of a phone&#10;&#10;Description automatically generated"/>
+            <wp:cNvGraphicFramePr>
+              <a:graphicFrameLocks xmlns:a="http://schemas.openxmlformats.org/drawingml/2006/main" noChangeAspect="1"/>
+            </wp:cNvGraphicFramePr>
+            <a:graphic xmlns:a="http://schemas.openxmlformats.org/drawingml/2006/main">
+              <a:graphicData uri="http://schemas.openxmlformats.org/drawingml/2006/picture">
+                <pic:pic xmlns:pic="http://schemas.openxmlformats.org/drawingml/2006/picture">
+                  <pic:nvPicPr>
+                    <pic:cNvPr id="1480085747" name="Picture 22" descr="A screenshot of a phone&#10;&#10;Description automatically generated"/>
+                    <pic:cNvPicPr/>
+                  </pic:nvPicPr>
+                  <pic:blipFill>
+                    <a:blip r:embed="rId24" cstate="print">
+                      <a:extLst>
+                        <a:ext uri="{28A0092B-C50C-407E-A947-70E740481C1C}">
+                          <a14:useLocalDpi xmlns:a14="http://schemas.microsoft.com/office/drawing/2010/main" val="0"/>
+                        </a:ext>
+                      </a:extLst>
+                    </a:blip>
+                    <a:stretch>
+                      <a:fillRect/>
+                    </a:stretch>
+                  </pic:blipFill>
+                  <pic:spPr>
+                    <a:xfrm>
+                      <a:off x="0" y="0"/>
+                      <a:ext cx="2781838" cy="6030884"/>
+                    </a:xfrm>
+                    <a:prstGeom prst="rect">
+                      <a:avLst/>
+                    </a:prstGeom>
+                  </pic:spPr>
+                </pic:pic>
+              </a:graphicData>
+            </a:graphic>
+          </wp:inline>
+        </w:drawing>
+      </w:r>
+    </w:p>
+    <w:p>
+      <w:pPr>
+        <w:rPr>
+          <w:lang w:bidi="ar-EG"/>
+        </w:rPr>
+      </w:pPr>
+    </w:p>
     <w:sectPr>
       <w:pgSz w:w="12240" w:h="15840"/>
       <w:pgMar w:top="1440" w:right="1440" w:bottom="1440" w:left="1440" w:header="720" w:footer="720" w:gutter="0"/>

</xml_diff>